<commit_message>
added all spirtes to spritesheet with wrd
</commit_message>
<xml_diff>
--- a/other/dev_resources/Sprites.docx
+++ b/other/dev_resources/Sprites.docx
@@ -202,6 +202,513 @@
           <w:szCs w:val="28"/>
           <w:lang w:val="en-US"/>
         </w:rPr>
+        <w:t xml:space="preserve">Font: </w:t>
+      </w:r>
+    </w:p>
+    <w:p>
+      <w:pPr>
+        <w:pStyle w:val="HTML-forhndsformatert"/>
+        <w:rPr>
+          <w:rFonts w:ascii="Times New Roman" w:hAnsi="Times New Roman" w:cs="Times New Roman"/>
+          <w:color w:val="000000" w:themeColor="text1"/>
+          <w:sz w:val="28"/>
+          <w:szCs w:val="28"/>
+          <w:lang w:val="en-US"/>
+        </w:rPr>
+      </w:pPr>
+      <w:r>
+        <w:rPr>
+          <w:rFonts w:ascii="Times New Roman" w:hAnsi="Times New Roman" w:cs="Times New Roman"/>
+          <w:color w:val="000000" w:themeColor="text1"/>
+          <w:sz w:val="28"/>
+          <w:szCs w:val="28"/>
+          <w:lang w:val="en-US"/>
+        </w:rPr>
+        <w:t xml:space="preserve">       </w:t>
+      </w:r>
+      <w:r>
+        <w:rPr>
+          <w:rFonts w:ascii="Times New Roman" w:hAnsi="Times New Roman" w:cs="Times New Roman"/>
+          <w:color w:val="000000" w:themeColor="text1"/>
+          <w:sz w:val="28"/>
+          <w:szCs w:val="28"/>
+          <w:lang w:val="en-US"/>
+        </w:rPr>
+        <w:t>"</w:t>
+      </w:r>
+      <w:proofErr w:type="spellStart"/>
+      <w:r>
+        <w:rPr>
+          <w:rFonts w:ascii="Times New Roman" w:hAnsi="Times New Roman" w:cs="Times New Roman"/>
+          <w:color w:val="000000" w:themeColor="text1"/>
+          <w:sz w:val="28"/>
+          <w:szCs w:val="28"/>
+          <w:lang w:val="en-US"/>
+        </w:rPr>
+        <w:t>asciiBlue</w:t>
+      </w:r>
+      <w:proofErr w:type="spellEnd"/>
+      <w:r>
+        <w:rPr>
+          <w:rFonts w:ascii="Times New Roman" w:hAnsi="Times New Roman" w:cs="Times New Roman"/>
+          <w:color w:val="000000" w:themeColor="text1"/>
+          <w:sz w:val="28"/>
+          <w:szCs w:val="28"/>
+          <w:lang w:val="en-US"/>
+        </w:rPr>
+        <w:t xml:space="preserve">", 0, 256, </w:t>
+      </w:r>
+      <w:r>
+        <w:rPr>
+          <w:rFonts w:ascii="Times New Roman" w:hAnsi="Times New Roman" w:cs="Times New Roman"/>
+          <w:color w:val="000000" w:themeColor="text1"/>
+          <w:sz w:val="28"/>
+          <w:szCs w:val="28"/>
+          <w:lang w:val="en-US"/>
+        </w:rPr>
+        <w:t>32</w:t>
+      </w:r>
+      <w:r>
+        <w:rPr>
+          <w:rFonts w:ascii="Times New Roman" w:hAnsi="Times New Roman" w:cs="Times New Roman"/>
+          <w:color w:val="000000" w:themeColor="text1"/>
+          <w:sz w:val="28"/>
+          <w:szCs w:val="28"/>
+          <w:lang w:val="en-US"/>
+        </w:rPr>
+        <w:t xml:space="preserve">, </w:t>
+      </w:r>
+      <w:r>
+        <w:rPr>
+          <w:rFonts w:ascii="Times New Roman" w:hAnsi="Times New Roman" w:cs="Times New Roman"/>
+          <w:color w:val="000000" w:themeColor="text1"/>
+          <w:sz w:val="28"/>
+          <w:szCs w:val="28"/>
+          <w:lang w:val="en-US"/>
+        </w:rPr>
+        <w:t>60</w:t>
+      </w:r>
+    </w:p>
+    <w:p>
+      <w:pPr>
+        <w:pStyle w:val="HTML-forhndsformatert"/>
+        <w:rPr>
+          <w:rFonts w:ascii="Times New Roman" w:hAnsi="Times New Roman" w:cs="Times New Roman"/>
+          <w:color w:val="000000" w:themeColor="text1"/>
+          <w:sz w:val="28"/>
+          <w:szCs w:val="28"/>
+          <w:lang w:val="en-US"/>
+        </w:rPr>
+      </w:pPr>
+      <w:r>
+        <w:rPr>
+          <w:rFonts w:ascii="Times New Roman" w:hAnsi="Times New Roman" w:cs="Times New Roman"/>
+          <w:color w:val="000000" w:themeColor="text1"/>
+          <w:sz w:val="28"/>
+          <w:szCs w:val="28"/>
+          <w:lang w:val="en-US"/>
+        </w:rPr>
+        <w:t xml:space="preserve">       </w:t>
+      </w:r>
+      <w:r>
+        <w:rPr>
+          <w:rFonts w:ascii="Times New Roman" w:hAnsi="Times New Roman" w:cs="Times New Roman"/>
+          <w:color w:val="000000" w:themeColor="text1"/>
+          <w:sz w:val="28"/>
+          <w:szCs w:val="28"/>
+          <w:lang w:val="en-US"/>
+        </w:rPr>
+        <w:t>"</w:t>
+      </w:r>
+      <w:proofErr w:type="spellStart"/>
+      <w:r>
+        <w:rPr>
+          <w:rFonts w:ascii="Times New Roman" w:hAnsi="Times New Roman" w:cs="Times New Roman"/>
+          <w:color w:val="000000" w:themeColor="text1"/>
+          <w:sz w:val="28"/>
+          <w:szCs w:val="28"/>
+          <w:lang w:val="en-US"/>
+        </w:rPr>
+        <w:t>ascii</w:t>
+      </w:r>
+      <w:r>
+        <w:rPr>
+          <w:rFonts w:ascii="Times New Roman" w:hAnsi="Times New Roman" w:cs="Times New Roman"/>
+          <w:color w:val="000000" w:themeColor="text1"/>
+          <w:sz w:val="28"/>
+          <w:szCs w:val="28"/>
+          <w:lang w:val="en-US"/>
+        </w:rPr>
+        <w:t>Red</w:t>
+      </w:r>
+      <w:proofErr w:type="spellEnd"/>
+      <w:r>
+        <w:rPr>
+          <w:rFonts w:ascii="Times New Roman" w:hAnsi="Times New Roman" w:cs="Times New Roman"/>
+          <w:color w:val="000000" w:themeColor="text1"/>
+          <w:sz w:val="28"/>
+          <w:szCs w:val="28"/>
+          <w:lang w:val="en-US"/>
+        </w:rPr>
+        <w:t xml:space="preserve">", 0, 256, </w:t>
+      </w:r>
+      <w:r>
+        <w:rPr>
+          <w:rFonts w:ascii="Times New Roman" w:hAnsi="Times New Roman" w:cs="Times New Roman"/>
+          <w:color w:val="000000" w:themeColor="text1"/>
+          <w:sz w:val="28"/>
+          <w:szCs w:val="28"/>
+          <w:lang w:val="en-US"/>
+        </w:rPr>
+        <w:t>32</w:t>
+      </w:r>
+      <w:r>
+        <w:rPr>
+          <w:rFonts w:ascii="Times New Roman" w:hAnsi="Times New Roman" w:cs="Times New Roman"/>
+          <w:color w:val="000000" w:themeColor="text1"/>
+          <w:sz w:val="28"/>
+          <w:szCs w:val="28"/>
+          <w:lang w:val="en-US"/>
+        </w:rPr>
+        <w:t xml:space="preserve">, </w:t>
+      </w:r>
+      <w:r>
+        <w:rPr>
+          <w:rFonts w:ascii="Times New Roman" w:hAnsi="Times New Roman" w:cs="Times New Roman"/>
+          <w:color w:val="000000" w:themeColor="text1"/>
+          <w:sz w:val="28"/>
+          <w:szCs w:val="28"/>
+          <w:lang w:val="en-US"/>
+        </w:rPr>
+        <w:t>60</w:t>
+      </w:r>
+    </w:p>
+    <w:p>
+      <w:pPr>
+        <w:pStyle w:val="HTML-forhndsformatert"/>
+        <w:rPr>
+          <w:rFonts w:ascii="Times New Roman" w:hAnsi="Times New Roman" w:cs="Times New Roman"/>
+          <w:color w:val="000000" w:themeColor="text1"/>
+          <w:sz w:val="28"/>
+          <w:szCs w:val="28"/>
+          <w:lang w:val="en-US"/>
+        </w:rPr>
+      </w:pPr>
+      <w:r>
+        <w:rPr>
+          <w:rFonts w:ascii="Times New Roman" w:hAnsi="Times New Roman" w:cs="Times New Roman"/>
+          <w:color w:val="000000" w:themeColor="text1"/>
+          <w:sz w:val="28"/>
+          <w:szCs w:val="28"/>
+          <w:lang w:val="en-US"/>
+        </w:rPr>
+        <w:t xml:space="preserve">       </w:t>
+      </w:r>
+      <w:r>
+        <w:rPr>
+          <w:rFonts w:ascii="Times New Roman" w:hAnsi="Times New Roman" w:cs="Times New Roman"/>
+          <w:color w:val="000000" w:themeColor="text1"/>
+          <w:sz w:val="28"/>
+          <w:szCs w:val="28"/>
+          <w:lang w:val="en-US"/>
+        </w:rPr>
+        <w:t>"</w:t>
+      </w:r>
+      <w:proofErr w:type="spellStart"/>
+      <w:r>
+        <w:rPr>
+          <w:rFonts w:ascii="Times New Roman" w:hAnsi="Times New Roman" w:cs="Times New Roman"/>
+          <w:color w:val="000000" w:themeColor="text1"/>
+          <w:sz w:val="28"/>
+          <w:szCs w:val="28"/>
+          <w:lang w:val="en-US"/>
+        </w:rPr>
+        <w:t>ascii</w:t>
+      </w:r>
+      <w:r>
+        <w:rPr>
+          <w:rFonts w:ascii="Times New Roman" w:hAnsi="Times New Roman" w:cs="Times New Roman"/>
+          <w:color w:val="000000" w:themeColor="text1"/>
+          <w:sz w:val="28"/>
+          <w:szCs w:val="28"/>
+          <w:lang w:val="en-US"/>
+        </w:rPr>
+        <w:t>White</w:t>
+      </w:r>
+      <w:proofErr w:type="spellEnd"/>
+      <w:r>
+        <w:rPr>
+          <w:rFonts w:ascii="Times New Roman" w:hAnsi="Times New Roman" w:cs="Times New Roman"/>
+          <w:color w:val="000000" w:themeColor="text1"/>
+          <w:sz w:val="28"/>
+          <w:szCs w:val="28"/>
+          <w:lang w:val="en-US"/>
+        </w:rPr>
+        <w:t xml:space="preserve">", 0, 256, </w:t>
+      </w:r>
+      <w:r>
+        <w:rPr>
+          <w:rFonts w:ascii="Times New Roman" w:hAnsi="Times New Roman" w:cs="Times New Roman"/>
+          <w:color w:val="000000" w:themeColor="text1"/>
+          <w:sz w:val="28"/>
+          <w:szCs w:val="28"/>
+          <w:lang w:val="en-US"/>
+        </w:rPr>
+        <w:t>32</w:t>
+      </w:r>
+      <w:r>
+        <w:rPr>
+          <w:rFonts w:ascii="Times New Roman" w:hAnsi="Times New Roman" w:cs="Times New Roman"/>
+          <w:color w:val="000000" w:themeColor="text1"/>
+          <w:sz w:val="28"/>
+          <w:szCs w:val="28"/>
+          <w:lang w:val="en-US"/>
+        </w:rPr>
+        <w:t xml:space="preserve">, </w:t>
+      </w:r>
+      <w:r>
+        <w:rPr>
+          <w:rFonts w:ascii="Times New Roman" w:hAnsi="Times New Roman" w:cs="Times New Roman"/>
+          <w:color w:val="000000" w:themeColor="text1"/>
+          <w:sz w:val="28"/>
+          <w:szCs w:val="28"/>
+          <w:lang w:val="en-US"/>
+        </w:rPr>
+        <w:t>60</w:t>
+      </w:r>
+    </w:p>
+    <w:p>
+      <w:pPr>
+        <w:pStyle w:val="HTML-forhndsformatert"/>
+        <w:rPr>
+          <w:rFonts w:ascii="Times New Roman" w:hAnsi="Times New Roman" w:cs="Times New Roman"/>
+          <w:color w:val="000000" w:themeColor="text1"/>
+          <w:sz w:val="28"/>
+          <w:szCs w:val="28"/>
+          <w:lang w:val="en-US"/>
+        </w:rPr>
+      </w:pPr>
+      <w:r>
+        <w:rPr>
+          <w:rFonts w:ascii="Times New Roman" w:hAnsi="Times New Roman" w:cs="Times New Roman"/>
+          <w:color w:val="000000" w:themeColor="text1"/>
+          <w:sz w:val="28"/>
+          <w:szCs w:val="28"/>
+          <w:lang w:val="en-US"/>
+        </w:rPr>
+        <w:t xml:space="preserve">       </w:t>
+      </w:r>
+      <w:r>
+        <w:rPr>
+          <w:rFonts w:ascii="Times New Roman" w:hAnsi="Times New Roman" w:cs="Times New Roman"/>
+          <w:color w:val="000000" w:themeColor="text1"/>
+          <w:sz w:val="28"/>
+          <w:szCs w:val="28"/>
+          <w:lang w:val="en-US"/>
+        </w:rPr>
+        <w:t>"</w:t>
+      </w:r>
+      <w:proofErr w:type="spellStart"/>
+      <w:r>
+        <w:rPr>
+          <w:rFonts w:ascii="Times New Roman" w:hAnsi="Times New Roman" w:cs="Times New Roman"/>
+          <w:color w:val="000000" w:themeColor="text1"/>
+          <w:sz w:val="28"/>
+          <w:szCs w:val="28"/>
+          <w:lang w:val="en-US"/>
+        </w:rPr>
+        <w:t>ascii</w:t>
+      </w:r>
+      <w:r>
+        <w:rPr>
+          <w:rFonts w:ascii="Times New Roman" w:hAnsi="Times New Roman" w:cs="Times New Roman"/>
+          <w:color w:val="000000" w:themeColor="text1"/>
+          <w:sz w:val="28"/>
+          <w:szCs w:val="28"/>
+          <w:lang w:val="en-US"/>
+        </w:rPr>
+        <w:t>Yellow</w:t>
+      </w:r>
+      <w:proofErr w:type="spellEnd"/>
+      <w:r>
+        <w:rPr>
+          <w:rFonts w:ascii="Times New Roman" w:hAnsi="Times New Roman" w:cs="Times New Roman"/>
+          <w:color w:val="000000" w:themeColor="text1"/>
+          <w:sz w:val="28"/>
+          <w:szCs w:val="28"/>
+          <w:lang w:val="en-US"/>
+        </w:rPr>
+        <w:t xml:space="preserve">", 0, 256, </w:t>
+      </w:r>
+      <w:r>
+        <w:rPr>
+          <w:rFonts w:ascii="Times New Roman" w:hAnsi="Times New Roman" w:cs="Times New Roman"/>
+          <w:color w:val="000000" w:themeColor="text1"/>
+          <w:sz w:val="28"/>
+          <w:szCs w:val="28"/>
+          <w:lang w:val="en-US"/>
+        </w:rPr>
+        <w:t>32</w:t>
+      </w:r>
+      <w:r>
+        <w:rPr>
+          <w:rFonts w:ascii="Times New Roman" w:hAnsi="Times New Roman" w:cs="Times New Roman"/>
+          <w:color w:val="000000" w:themeColor="text1"/>
+          <w:sz w:val="28"/>
+          <w:szCs w:val="28"/>
+          <w:lang w:val="en-US"/>
+        </w:rPr>
+        <w:t xml:space="preserve">, </w:t>
+      </w:r>
+      <w:r>
+        <w:rPr>
+          <w:rFonts w:ascii="Times New Roman" w:hAnsi="Times New Roman" w:cs="Times New Roman"/>
+          <w:color w:val="000000" w:themeColor="text1"/>
+          <w:sz w:val="28"/>
+          <w:szCs w:val="28"/>
+          <w:lang w:val="en-US"/>
+        </w:rPr>
+        <w:t>60</w:t>
+      </w:r>
+    </w:p>
+    <w:p>
+      <w:pPr>
+        <w:pStyle w:val="HTML-forhndsformatert"/>
+        <w:rPr>
+          <w:rFonts w:ascii="Times New Roman" w:hAnsi="Times New Roman" w:cs="Times New Roman"/>
+          <w:color w:val="000000" w:themeColor="text1"/>
+          <w:sz w:val="28"/>
+          <w:szCs w:val="28"/>
+          <w:lang w:val="en-US"/>
+        </w:rPr>
+      </w:pPr>
+      <w:r>
+        <w:rPr>
+          <w:rFonts w:ascii="Times New Roman" w:hAnsi="Times New Roman" w:cs="Times New Roman"/>
+          <w:color w:val="000000" w:themeColor="text1"/>
+          <w:sz w:val="28"/>
+          <w:szCs w:val="28"/>
+          <w:lang w:val="en-US"/>
+        </w:rPr>
+        <w:t xml:space="preserve">       </w:t>
+      </w:r>
+      <w:r>
+        <w:rPr>
+          <w:rFonts w:ascii="Times New Roman" w:hAnsi="Times New Roman" w:cs="Times New Roman"/>
+          <w:color w:val="000000" w:themeColor="text1"/>
+          <w:sz w:val="28"/>
+          <w:szCs w:val="28"/>
+          <w:lang w:val="en-US"/>
+        </w:rPr>
+        <w:t>"</w:t>
+      </w:r>
+      <w:proofErr w:type="spellStart"/>
+      <w:r>
+        <w:rPr>
+          <w:rFonts w:ascii="Times New Roman" w:hAnsi="Times New Roman" w:cs="Times New Roman"/>
+          <w:color w:val="000000" w:themeColor="text1"/>
+          <w:sz w:val="28"/>
+          <w:szCs w:val="28"/>
+          <w:lang w:val="en-US"/>
+        </w:rPr>
+        <w:t>ascii</w:t>
+      </w:r>
+      <w:r>
+        <w:rPr>
+          <w:rFonts w:ascii="Times New Roman" w:hAnsi="Times New Roman" w:cs="Times New Roman"/>
+          <w:color w:val="000000" w:themeColor="text1"/>
+          <w:sz w:val="28"/>
+          <w:szCs w:val="28"/>
+          <w:lang w:val="en-US"/>
+        </w:rPr>
+        <w:t>Green</w:t>
+      </w:r>
+      <w:proofErr w:type="spellEnd"/>
+      <w:r>
+        <w:rPr>
+          <w:rFonts w:ascii="Times New Roman" w:hAnsi="Times New Roman" w:cs="Times New Roman"/>
+          <w:color w:val="000000" w:themeColor="text1"/>
+          <w:sz w:val="28"/>
+          <w:szCs w:val="28"/>
+          <w:lang w:val="en-US"/>
+        </w:rPr>
+        <w:t xml:space="preserve">", 0, 256, </w:t>
+      </w:r>
+      <w:r>
+        <w:rPr>
+          <w:rFonts w:ascii="Times New Roman" w:hAnsi="Times New Roman" w:cs="Times New Roman"/>
+          <w:color w:val="000000" w:themeColor="text1"/>
+          <w:sz w:val="28"/>
+          <w:szCs w:val="28"/>
+          <w:lang w:val="en-US"/>
+        </w:rPr>
+        <w:t>32</w:t>
+      </w:r>
+      <w:r>
+        <w:rPr>
+          <w:rFonts w:ascii="Times New Roman" w:hAnsi="Times New Roman" w:cs="Times New Roman"/>
+          <w:color w:val="000000" w:themeColor="text1"/>
+          <w:sz w:val="28"/>
+          <w:szCs w:val="28"/>
+          <w:lang w:val="en-US"/>
+        </w:rPr>
+        <w:t xml:space="preserve">, </w:t>
+      </w:r>
+      <w:r>
+        <w:rPr>
+          <w:rFonts w:ascii="Times New Roman" w:hAnsi="Times New Roman" w:cs="Times New Roman"/>
+          <w:color w:val="000000" w:themeColor="text1"/>
+          <w:sz w:val="28"/>
+          <w:szCs w:val="28"/>
+          <w:lang w:val="en-US"/>
+        </w:rPr>
+        <w:t>60</w:t>
+      </w:r>
+    </w:p>
+    <w:p>
+      <w:pPr>
+        <w:pStyle w:val="HTML-forhndsformatert"/>
+        <w:ind w:left="720"/>
+        <w:rPr>
+          <w:rFonts w:ascii="Times New Roman" w:hAnsi="Times New Roman" w:cs="Times New Roman"/>
+          <w:color w:val="000000" w:themeColor="text1"/>
+          <w:sz w:val="28"/>
+          <w:szCs w:val="28"/>
+          <w:lang w:val="en-US"/>
+        </w:rPr>
+      </w:pPr>
+    </w:p>
+    <w:p>
+      <w:pPr>
+        <w:pStyle w:val="HTML-forhndsformatert"/>
+        <w:rPr>
+          <w:rFonts w:ascii="Times New Roman" w:hAnsi="Times New Roman" w:cs="Times New Roman"/>
+          <w:color w:val="000000" w:themeColor="text1"/>
+          <w:sz w:val="28"/>
+          <w:szCs w:val="28"/>
+          <w:lang w:val="en-US"/>
+        </w:rPr>
+      </w:pPr>
+    </w:p>
+    <w:p>
+      <w:pPr>
+        <w:pStyle w:val="HTML-forhndsformatert"/>
+        <w:rPr>
+          <w:rFonts w:ascii="Times New Roman" w:hAnsi="Times New Roman" w:cs="Times New Roman"/>
+          <w:color w:val="000000" w:themeColor="text1"/>
+          <w:sz w:val="28"/>
+          <w:szCs w:val="28"/>
+          <w:lang w:val="en-US"/>
+        </w:rPr>
+      </w:pPr>
+      <w:r>
+        <w:rPr>
+          <w:rFonts w:ascii="Times New Roman" w:hAnsi="Times New Roman" w:cs="Times New Roman"/>
+          <w:color w:val="000000" w:themeColor="text1"/>
+          <w:sz w:val="28"/>
+          <w:szCs w:val="28"/>
+          <w:lang w:val="en-US"/>
+        </w:rPr>
         <w:t>UI:</w:t>
       </w:r>
     </w:p>
@@ -1805,8 +2312,41 @@
           <w:szCs w:val="28"/>
           <w:lang w:val="en-US"/>
         </w:rPr>
-        <w:t>Stats”, 0, 420, 16, 8</w:t>
-      </w:r>
+        <w:t>Stats</w:t>
+      </w:r>
+      <w:r>
+        <w:rPr>
+          <w:rFonts w:ascii="Times New Roman" w:hAnsi="Times New Roman" w:cs="Times New Roman"/>
+          <w:color w:val="000000" w:themeColor="text1"/>
+          <w:sz w:val="28"/>
+          <w:szCs w:val="28"/>
+          <w:lang w:val="en-US"/>
+        </w:rPr>
+        <w:t>"</w:t>
+      </w:r>
+      <w:r>
+        <w:rPr>
+          <w:rFonts w:ascii="Times New Roman" w:hAnsi="Times New Roman" w:cs="Times New Roman"/>
+          <w:color w:val="000000" w:themeColor="text1"/>
+          <w:sz w:val="28"/>
+          <w:szCs w:val="28"/>
+          <w:lang w:val="en-US"/>
+        </w:rPr>
+        <w:t>, 0, 420, 16, 8</w:t>
+      </w:r>
+    </w:p>
+    <w:p>
+      <w:pPr>
+        <w:pStyle w:val="HTML-forhndsformatert"/>
+        <w:ind w:left="720"/>
+        <w:rPr>
+          <w:rFonts w:ascii="Times New Roman" w:hAnsi="Times New Roman" w:cs="Times New Roman"/>
+          <w:color w:val="000000" w:themeColor="text1"/>
+          <w:sz w:val="28"/>
+          <w:szCs w:val="28"/>
+          <w:lang w:val="en-US"/>
+        </w:rPr>
+      </w:pPr>
     </w:p>
     <w:p>
       <w:pPr>
@@ -1845,6 +2385,7 @@
           <w:szCs w:val="28"/>
           <w:lang w:val="en-US"/>
         </w:rPr>
+        <w:lastRenderedPageBreak/>
         <w:t>AnnouncementBox</w:t>
       </w:r>
       <w:proofErr w:type="spellEnd"/>
@@ -2066,7 +2607,6 @@
           <w:szCs w:val="28"/>
           <w:lang w:val="en-US"/>
         </w:rPr>
-        <w:lastRenderedPageBreak/>
         <w:t>Weapons:</w:t>
       </w:r>
     </w:p>
@@ -2086,18 +2626,663 @@
     <w:p>
       <w:pPr>
         <w:pStyle w:val="HTML-forhndsformatert"/>
-        <w:rPr>
-          <w:rFonts w:ascii="Times New Roman" w:hAnsi="Times New Roman" w:cs="Times New Roman"/>
-          <w:color w:val="000000" w:themeColor="text1"/>
-          <w:sz w:val="28"/>
-          <w:szCs w:val="28"/>
-          <w:lang w:val="en-US"/>
-        </w:rPr>
-      </w:pPr>
-    </w:p>
-    <w:p>
-      <w:pPr>
-        <w:pStyle w:val="HTML-forhndsformatert"/>
+        <w:numPr>
+          <w:ilvl w:val="0"/>
+          <w:numId w:val="1"/>
+        </w:numPr>
+        <w:rPr>
+          <w:rFonts w:ascii="Times New Roman" w:hAnsi="Times New Roman" w:cs="Times New Roman"/>
+          <w:color w:val="000000" w:themeColor="text1"/>
+          <w:sz w:val="28"/>
+          <w:szCs w:val="28"/>
+          <w:lang w:val="en-US"/>
+        </w:rPr>
+      </w:pPr>
+      <w:proofErr w:type="spellStart"/>
+      <w:r>
+        <w:rPr>
+          <w:rFonts w:ascii="Times New Roman" w:hAnsi="Times New Roman" w:cs="Times New Roman"/>
+          <w:color w:val="000000" w:themeColor="text1"/>
+          <w:sz w:val="28"/>
+          <w:szCs w:val="28"/>
+          <w:lang w:val="en-US"/>
+        </w:rPr>
+        <w:t>WeaponsUI</w:t>
+      </w:r>
+      <w:proofErr w:type="spellEnd"/>
+    </w:p>
+    <w:p>
+      <w:pPr>
+        <w:pStyle w:val="HTML-forhndsformatert"/>
+        <w:ind w:left="720"/>
+        <w:rPr>
+          <w:rFonts w:ascii="Times New Roman" w:hAnsi="Times New Roman" w:cs="Times New Roman"/>
+          <w:color w:val="000000" w:themeColor="text1"/>
+          <w:sz w:val="28"/>
+          <w:szCs w:val="28"/>
+          <w:lang w:val="en-US"/>
+        </w:rPr>
+      </w:pPr>
+      <w:r>
+        <w:rPr>
+          <w:rFonts w:ascii="Times New Roman" w:hAnsi="Times New Roman" w:cs="Times New Roman"/>
+          <w:color w:val="000000" w:themeColor="text1"/>
+          <w:sz w:val="28"/>
+          <w:szCs w:val="28"/>
+          <w:lang w:val="en-US"/>
+        </w:rPr>
+        <w:t>"</w:t>
+      </w:r>
+      <w:proofErr w:type="spellStart"/>
+      <w:r>
+        <w:rPr>
+          <w:rFonts w:ascii="Times New Roman" w:hAnsi="Times New Roman" w:cs="Times New Roman"/>
+          <w:color w:val="000000" w:themeColor="text1"/>
+          <w:sz w:val="28"/>
+          <w:szCs w:val="28"/>
+          <w:lang w:val="en-US"/>
+        </w:rPr>
+        <w:t>WeaponsUI</w:t>
+      </w:r>
+      <w:proofErr w:type="spellEnd"/>
+      <w:r>
+        <w:rPr>
+          <w:rFonts w:ascii="Times New Roman" w:hAnsi="Times New Roman" w:cs="Times New Roman"/>
+          <w:color w:val="000000" w:themeColor="text1"/>
+          <w:sz w:val="28"/>
+          <w:szCs w:val="28"/>
+          <w:lang w:val="en-US"/>
+        </w:rPr>
+        <w:t>"</w:t>
+      </w:r>
+      <w:r>
+        <w:rPr>
+          <w:rFonts w:ascii="Times New Roman" w:hAnsi="Times New Roman" w:cs="Times New Roman"/>
+          <w:color w:val="000000" w:themeColor="text1"/>
+          <w:sz w:val="28"/>
+          <w:szCs w:val="28"/>
+          <w:lang w:val="en-US"/>
+        </w:rPr>
+        <w:t xml:space="preserve">, 0, </w:t>
+      </w:r>
+      <w:r>
+        <w:rPr>
+          <w:rFonts w:ascii="Times New Roman" w:hAnsi="Times New Roman" w:cs="Times New Roman"/>
+          <w:color w:val="000000" w:themeColor="text1"/>
+          <w:sz w:val="28"/>
+          <w:szCs w:val="28"/>
+          <w:lang w:val="en-US"/>
+        </w:rPr>
+        <w:t>512</w:t>
+      </w:r>
+      <w:r>
+        <w:rPr>
+          <w:rFonts w:ascii="Times New Roman" w:hAnsi="Times New Roman" w:cs="Times New Roman"/>
+          <w:color w:val="000000" w:themeColor="text1"/>
+          <w:sz w:val="28"/>
+          <w:szCs w:val="28"/>
+          <w:lang w:val="en-US"/>
+        </w:rPr>
+        <w:t xml:space="preserve">, </w:t>
+      </w:r>
+      <w:r>
+        <w:rPr>
+          <w:rFonts w:ascii="Times New Roman" w:hAnsi="Times New Roman" w:cs="Times New Roman"/>
+          <w:color w:val="000000" w:themeColor="text1"/>
+          <w:sz w:val="28"/>
+          <w:szCs w:val="28"/>
+          <w:lang w:val="en-US"/>
+        </w:rPr>
+        <w:t>512</w:t>
+      </w:r>
+      <w:r>
+        <w:rPr>
+          <w:rFonts w:ascii="Times New Roman" w:hAnsi="Times New Roman" w:cs="Times New Roman"/>
+          <w:color w:val="000000" w:themeColor="text1"/>
+          <w:sz w:val="28"/>
+          <w:szCs w:val="28"/>
+          <w:lang w:val="en-US"/>
+        </w:rPr>
+        <w:t xml:space="preserve">, </w:t>
+      </w:r>
+      <w:r>
+        <w:rPr>
+          <w:rFonts w:ascii="Times New Roman" w:hAnsi="Times New Roman" w:cs="Times New Roman"/>
+          <w:color w:val="000000" w:themeColor="text1"/>
+          <w:sz w:val="28"/>
+          <w:szCs w:val="28"/>
+          <w:lang w:val="en-US"/>
+        </w:rPr>
+        <w:t>1536</w:t>
+      </w:r>
+    </w:p>
+    <w:p>
+      <w:pPr>
+        <w:pStyle w:val="HTML-forhndsformatert"/>
+        <w:rPr>
+          <w:rFonts w:ascii="Times New Roman" w:hAnsi="Times New Roman" w:cs="Times New Roman"/>
+          <w:color w:val="000000" w:themeColor="text1"/>
+          <w:sz w:val="28"/>
+          <w:szCs w:val="28"/>
+          <w:lang w:val="en-US"/>
+        </w:rPr>
+      </w:pPr>
+    </w:p>
+    <w:p>
+      <w:pPr>
+        <w:pStyle w:val="HTML-forhndsformatert"/>
+        <w:rPr>
+          <w:rFonts w:ascii="Times New Roman" w:hAnsi="Times New Roman" w:cs="Times New Roman"/>
+          <w:color w:val="000000" w:themeColor="text1"/>
+          <w:sz w:val="28"/>
+          <w:szCs w:val="28"/>
+          <w:lang w:val="en-US"/>
+        </w:rPr>
+      </w:pPr>
+    </w:p>
+    <w:p>
+      <w:pPr>
+        <w:pStyle w:val="HTML-forhndsformatert"/>
+        <w:rPr>
+          <w:rFonts w:ascii="Times New Roman" w:hAnsi="Times New Roman" w:cs="Times New Roman"/>
+          <w:color w:val="000000" w:themeColor="text1"/>
+          <w:sz w:val="28"/>
+          <w:szCs w:val="28"/>
+          <w:lang w:val="en-US"/>
+        </w:rPr>
+      </w:pPr>
+      <w:r>
+        <w:rPr>
+          <w:rFonts w:ascii="Times New Roman" w:hAnsi="Times New Roman" w:cs="Times New Roman"/>
+          <w:color w:val="000000" w:themeColor="text1"/>
+          <w:sz w:val="28"/>
+          <w:szCs w:val="28"/>
+          <w:lang w:val="en-US"/>
+        </w:rPr>
+        <w:t>Player:</w:t>
+      </w:r>
+    </w:p>
+    <w:p>
+      <w:pPr>
+        <w:pStyle w:val="HTML-forhndsformatert"/>
+        <w:ind w:left="720"/>
+        <w:rPr>
+          <w:rFonts w:ascii="Times New Roman" w:hAnsi="Times New Roman" w:cs="Times New Roman"/>
+          <w:color w:val="000000" w:themeColor="text1"/>
+          <w:sz w:val="28"/>
+          <w:szCs w:val="28"/>
+          <w:lang w:val="en-US"/>
+        </w:rPr>
+      </w:pPr>
+      <w:r>
+        <w:rPr>
+          <w:rFonts w:ascii="Times New Roman" w:hAnsi="Times New Roman" w:cs="Times New Roman"/>
+          <w:color w:val="000000" w:themeColor="text1"/>
+          <w:sz w:val="28"/>
+          <w:szCs w:val="28"/>
+          <w:lang w:val="en-US"/>
+        </w:rPr>
+        <w:tab/>
+      </w:r>
+      <w:r>
+        <w:rPr>
+          <w:rFonts w:ascii="Times New Roman" w:hAnsi="Times New Roman" w:cs="Times New Roman"/>
+          <w:color w:val="000000" w:themeColor="text1"/>
+          <w:sz w:val="28"/>
+          <w:szCs w:val="28"/>
+          <w:lang w:val="en-US"/>
+        </w:rPr>
+        <w:t>"</w:t>
+      </w:r>
+      <w:proofErr w:type="spellStart"/>
+      <w:r>
+        <w:rPr>
+          <w:rFonts w:ascii="Times New Roman" w:hAnsi="Times New Roman" w:cs="Times New Roman"/>
+          <w:color w:val="000000" w:themeColor="text1"/>
+          <w:sz w:val="28"/>
+          <w:szCs w:val="28"/>
+          <w:lang w:val="en-US"/>
+        </w:rPr>
+        <w:t>PlayerSprite</w:t>
+      </w:r>
+      <w:proofErr w:type="spellEnd"/>
+      <w:r>
+        <w:rPr>
+          <w:rFonts w:ascii="Times New Roman" w:hAnsi="Times New Roman" w:cs="Times New Roman"/>
+          <w:color w:val="000000" w:themeColor="text1"/>
+          <w:sz w:val="28"/>
+          <w:szCs w:val="28"/>
+          <w:lang w:val="en-US"/>
+        </w:rPr>
+        <w:t>"</w:t>
+      </w:r>
+      <w:r>
+        <w:rPr>
+          <w:rFonts w:ascii="Times New Roman" w:hAnsi="Times New Roman" w:cs="Times New Roman"/>
+          <w:color w:val="000000" w:themeColor="text1"/>
+          <w:sz w:val="28"/>
+          <w:szCs w:val="28"/>
+          <w:lang w:val="en-US"/>
+        </w:rPr>
+        <w:t xml:space="preserve">, 0, </w:t>
+      </w:r>
+      <w:r>
+        <w:rPr>
+          <w:rFonts w:ascii="Times New Roman" w:hAnsi="Times New Roman" w:cs="Times New Roman"/>
+          <w:color w:val="000000" w:themeColor="text1"/>
+          <w:sz w:val="28"/>
+          <w:szCs w:val="28"/>
+          <w:lang w:val="en-US"/>
+        </w:rPr>
+        <w:t>2048</w:t>
+      </w:r>
+      <w:r>
+        <w:rPr>
+          <w:rFonts w:ascii="Times New Roman" w:hAnsi="Times New Roman" w:cs="Times New Roman"/>
+          <w:color w:val="000000" w:themeColor="text1"/>
+          <w:sz w:val="28"/>
+          <w:szCs w:val="28"/>
+          <w:lang w:val="en-US"/>
+        </w:rPr>
+        <w:t xml:space="preserve">, </w:t>
+      </w:r>
+      <w:r>
+        <w:rPr>
+          <w:rFonts w:ascii="Times New Roman" w:hAnsi="Times New Roman" w:cs="Times New Roman"/>
+          <w:color w:val="000000" w:themeColor="text1"/>
+          <w:sz w:val="28"/>
+          <w:szCs w:val="28"/>
+          <w:lang w:val="en-US"/>
+        </w:rPr>
+        <w:t>256</w:t>
+      </w:r>
+      <w:r>
+        <w:rPr>
+          <w:rFonts w:ascii="Times New Roman" w:hAnsi="Times New Roman" w:cs="Times New Roman"/>
+          <w:color w:val="000000" w:themeColor="text1"/>
+          <w:sz w:val="28"/>
+          <w:szCs w:val="28"/>
+          <w:lang w:val="en-US"/>
+        </w:rPr>
+        <w:t xml:space="preserve">, </w:t>
+      </w:r>
+      <w:r>
+        <w:rPr>
+          <w:rFonts w:ascii="Times New Roman" w:hAnsi="Times New Roman" w:cs="Times New Roman"/>
+          <w:color w:val="000000" w:themeColor="text1"/>
+          <w:sz w:val="28"/>
+          <w:szCs w:val="28"/>
+          <w:lang w:val="en-US"/>
+        </w:rPr>
+        <w:t>80</w:t>
+      </w:r>
+    </w:p>
+    <w:p>
+      <w:pPr>
+        <w:pStyle w:val="HTML-forhndsformatert"/>
+        <w:rPr>
+          <w:rFonts w:ascii="Times New Roman" w:hAnsi="Times New Roman" w:cs="Times New Roman"/>
+          <w:color w:val="000000" w:themeColor="text1"/>
+          <w:sz w:val="28"/>
+          <w:szCs w:val="28"/>
+          <w:lang w:val="en-US"/>
+        </w:rPr>
+      </w:pPr>
+    </w:p>
+    <w:p>
+      <w:pPr>
+        <w:pStyle w:val="HTML-forhndsformatert"/>
+        <w:rPr>
+          <w:rFonts w:ascii="Times New Roman" w:hAnsi="Times New Roman" w:cs="Times New Roman"/>
+          <w:color w:val="000000" w:themeColor="text1"/>
+          <w:sz w:val="28"/>
+          <w:szCs w:val="28"/>
+          <w:lang w:val="en-US"/>
+        </w:rPr>
+      </w:pPr>
+      <w:r>
+        <w:rPr>
+          <w:rFonts w:ascii="Times New Roman" w:hAnsi="Times New Roman" w:cs="Times New Roman"/>
+          <w:color w:val="000000" w:themeColor="text1"/>
+          <w:sz w:val="28"/>
+          <w:szCs w:val="28"/>
+          <w:lang w:val="en-US"/>
+        </w:rPr>
+        <w:t>Entities:</w:t>
+      </w:r>
+    </w:p>
+    <w:p>
+      <w:pPr>
+        <w:pStyle w:val="HTML-forhndsformatert"/>
+        <w:rPr>
+          <w:rFonts w:ascii="Times New Roman" w:hAnsi="Times New Roman" w:cs="Times New Roman"/>
+          <w:color w:val="000000" w:themeColor="text1"/>
+          <w:sz w:val="28"/>
+          <w:szCs w:val="28"/>
+          <w:lang w:val="en-US"/>
+        </w:rPr>
+      </w:pPr>
+    </w:p>
+    <w:p>
+      <w:pPr>
+        <w:pStyle w:val="HTML-forhndsformatert"/>
+        <w:numPr>
+          <w:ilvl w:val="0"/>
+          <w:numId w:val="1"/>
+        </w:numPr>
+        <w:rPr>
+          <w:rFonts w:ascii="Times New Roman" w:hAnsi="Times New Roman" w:cs="Times New Roman"/>
+          <w:color w:val="000000" w:themeColor="text1"/>
+          <w:sz w:val="28"/>
+          <w:szCs w:val="28"/>
+          <w:lang w:val="en-US"/>
+        </w:rPr>
+      </w:pPr>
+      <w:r>
+        <w:rPr>
+          <w:rFonts w:ascii="Times New Roman" w:hAnsi="Times New Roman" w:cs="Times New Roman"/>
+          <w:color w:val="000000" w:themeColor="text1"/>
+          <w:sz w:val="28"/>
+          <w:szCs w:val="28"/>
+          <w:lang w:val="en-US"/>
+        </w:rPr>
+        <w:t>Bottles</w:t>
+      </w:r>
+    </w:p>
+    <w:p>
+      <w:pPr>
+        <w:pStyle w:val="HTML-forhndsformatert"/>
+        <w:ind w:left="720"/>
+        <w:rPr>
+          <w:rFonts w:ascii="Times New Roman" w:hAnsi="Times New Roman" w:cs="Times New Roman"/>
+          <w:color w:val="000000" w:themeColor="text1"/>
+          <w:sz w:val="28"/>
+          <w:szCs w:val="28"/>
+          <w:lang w:val="en-US"/>
+        </w:rPr>
+      </w:pPr>
+      <w:r>
+        <w:rPr>
+          <w:rFonts w:ascii="Times New Roman" w:hAnsi="Times New Roman" w:cs="Times New Roman"/>
+          <w:color w:val="000000" w:themeColor="text1"/>
+          <w:sz w:val="28"/>
+          <w:szCs w:val="28"/>
+          <w:lang w:val="en-US"/>
+        </w:rPr>
+        <w:t>"</w:t>
+      </w:r>
+      <w:r>
+        <w:rPr>
+          <w:rFonts w:ascii="Times New Roman" w:hAnsi="Times New Roman" w:cs="Times New Roman"/>
+          <w:color w:val="000000" w:themeColor="text1"/>
+          <w:sz w:val="28"/>
+          <w:szCs w:val="28"/>
+          <w:lang w:val="en-US"/>
+        </w:rPr>
+        <w:t>Bottles</w:t>
+      </w:r>
+      <w:r>
+        <w:rPr>
+          <w:rFonts w:ascii="Times New Roman" w:hAnsi="Times New Roman" w:cs="Times New Roman"/>
+          <w:color w:val="000000" w:themeColor="text1"/>
+          <w:sz w:val="28"/>
+          <w:szCs w:val="28"/>
+          <w:lang w:val="en-US"/>
+        </w:rPr>
+        <w:t>"</w:t>
+      </w:r>
+      <w:r>
+        <w:rPr>
+          <w:rFonts w:ascii="Times New Roman" w:hAnsi="Times New Roman" w:cs="Times New Roman"/>
+          <w:color w:val="000000" w:themeColor="text1"/>
+          <w:sz w:val="28"/>
+          <w:szCs w:val="28"/>
+          <w:lang w:val="en-US"/>
+        </w:rPr>
+        <w:t xml:space="preserve">, 0, </w:t>
+      </w:r>
+      <w:r>
+        <w:rPr>
+          <w:rFonts w:ascii="Times New Roman" w:hAnsi="Times New Roman" w:cs="Times New Roman"/>
+          <w:color w:val="000000" w:themeColor="text1"/>
+          <w:sz w:val="28"/>
+          <w:szCs w:val="28"/>
+          <w:lang w:val="en-US"/>
+        </w:rPr>
+        <w:t>2028</w:t>
+      </w:r>
+      <w:r>
+        <w:rPr>
+          <w:rFonts w:ascii="Times New Roman" w:hAnsi="Times New Roman" w:cs="Times New Roman"/>
+          <w:color w:val="000000" w:themeColor="text1"/>
+          <w:sz w:val="28"/>
+          <w:szCs w:val="28"/>
+          <w:lang w:val="en-US"/>
+        </w:rPr>
+        <w:t xml:space="preserve">, </w:t>
+      </w:r>
+      <w:r>
+        <w:rPr>
+          <w:rFonts w:ascii="Times New Roman" w:hAnsi="Times New Roman" w:cs="Times New Roman"/>
+          <w:color w:val="000000" w:themeColor="text1"/>
+          <w:sz w:val="28"/>
+          <w:szCs w:val="28"/>
+          <w:lang w:val="en-US"/>
+        </w:rPr>
+        <w:t>40</w:t>
+      </w:r>
+      <w:r>
+        <w:rPr>
+          <w:rFonts w:ascii="Times New Roman" w:hAnsi="Times New Roman" w:cs="Times New Roman"/>
+          <w:color w:val="000000" w:themeColor="text1"/>
+          <w:sz w:val="28"/>
+          <w:szCs w:val="28"/>
+          <w:lang w:val="en-US"/>
+        </w:rPr>
+        <w:t xml:space="preserve">, </w:t>
+      </w:r>
+      <w:r>
+        <w:rPr>
+          <w:rFonts w:ascii="Times New Roman" w:hAnsi="Times New Roman" w:cs="Times New Roman"/>
+          <w:color w:val="000000" w:themeColor="text1"/>
+          <w:sz w:val="28"/>
+          <w:szCs w:val="28"/>
+          <w:lang w:val="en-US"/>
+        </w:rPr>
+        <w:t>24</w:t>
+      </w:r>
+    </w:p>
+    <w:p>
+      <w:pPr>
+        <w:pStyle w:val="HTML-forhndsformatert"/>
+        <w:rPr>
+          <w:rFonts w:ascii="Times New Roman" w:hAnsi="Times New Roman" w:cs="Times New Roman"/>
+          <w:color w:val="000000" w:themeColor="text1"/>
+          <w:sz w:val="28"/>
+          <w:szCs w:val="28"/>
+          <w:lang w:val="en-US"/>
+        </w:rPr>
+      </w:pPr>
+    </w:p>
+    <w:p>
+      <w:pPr>
+        <w:pStyle w:val="HTML-forhndsformatert"/>
+        <w:rPr>
+          <w:rFonts w:ascii="Times New Roman" w:hAnsi="Times New Roman" w:cs="Times New Roman"/>
+          <w:color w:val="000000" w:themeColor="text1"/>
+          <w:sz w:val="28"/>
+          <w:szCs w:val="28"/>
+          <w:lang w:val="en-US"/>
+        </w:rPr>
+      </w:pPr>
+    </w:p>
+    <w:p>
+      <w:pPr>
+        <w:pStyle w:val="HTML-forhndsformatert"/>
+        <w:rPr>
+          <w:rFonts w:ascii="Times New Roman" w:hAnsi="Times New Roman" w:cs="Times New Roman"/>
+          <w:color w:val="000000" w:themeColor="text1"/>
+          <w:sz w:val="28"/>
+          <w:szCs w:val="28"/>
+          <w:lang w:val="en-US"/>
+        </w:rPr>
+      </w:pPr>
+      <w:r>
+        <w:rPr>
+          <w:rFonts w:ascii="Times New Roman" w:hAnsi="Times New Roman" w:cs="Times New Roman"/>
+          <w:color w:val="000000" w:themeColor="text1"/>
+          <w:sz w:val="28"/>
+          <w:szCs w:val="28"/>
+          <w:lang w:val="en-US"/>
+        </w:rPr>
+        <w:t>Effects:</w:t>
+      </w:r>
+    </w:p>
+    <w:p>
+      <w:pPr>
+        <w:pStyle w:val="HTML-forhndsformatert"/>
+        <w:rPr>
+          <w:rFonts w:ascii="Times New Roman" w:hAnsi="Times New Roman" w:cs="Times New Roman"/>
+          <w:color w:val="000000" w:themeColor="text1"/>
+          <w:sz w:val="28"/>
+          <w:szCs w:val="28"/>
+          <w:lang w:val="en-US"/>
+        </w:rPr>
+      </w:pPr>
+    </w:p>
+    <w:p>
+      <w:pPr>
+        <w:pStyle w:val="HTML-forhndsformatert"/>
+        <w:numPr>
+          <w:ilvl w:val="0"/>
+          <w:numId w:val="1"/>
+        </w:numPr>
+        <w:rPr>
+          <w:rFonts w:ascii="Times New Roman" w:hAnsi="Times New Roman" w:cs="Times New Roman"/>
+          <w:color w:val="000000" w:themeColor="text1"/>
+          <w:sz w:val="28"/>
+          <w:szCs w:val="28"/>
+          <w:lang w:val="en-US"/>
+        </w:rPr>
+      </w:pPr>
+      <w:r>
+        <w:rPr>
+          <w:rFonts w:ascii="Times New Roman" w:hAnsi="Times New Roman" w:cs="Times New Roman"/>
+          <w:color w:val="000000" w:themeColor="text1"/>
+          <w:sz w:val="28"/>
+          <w:szCs w:val="28"/>
+          <w:lang w:val="en-US"/>
+        </w:rPr>
+        <w:t>Weapons</w:t>
+      </w:r>
+    </w:p>
+    <w:p>
+      <w:pPr>
+        <w:pStyle w:val="HTML-forhndsformatert"/>
+        <w:ind w:left="720"/>
+        <w:rPr>
+          <w:rFonts w:ascii="Times New Roman" w:hAnsi="Times New Roman" w:cs="Times New Roman"/>
+          <w:color w:val="000000" w:themeColor="text1"/>
+          <w:sz w:val="28"/>
+          <w:szCs w:val="28"/>
+          <w:lang w:val="en-US"/>
+        </w:rPr>
+      </w:pPr>
+      <w:r>
+        <w:rPr>
+          <w:rFonts w:ascii="Times New Roman" w:hAnsi="Times New Roman" w:cs="Times New Roman"/>
+          <w:color w:val="000000" w:themeColor="text1"/>
+          <w:sz w:val="28"/>
+          <w:szCs w:val="28"/>
+          <w:lang w:val="en-US"/>
+        </w:rPr>
+        <w:t>"</w:t>
+      </w:r>
+      <w:r>
+        <w:rPr>
+          <w:rFonts w:ascii="Times New Roman" w:hAnsi="Times New Roman" w:cs="Times New Roman"/>
+          <w:color w:val="000000" w:themeColor="text1"/>
+          <w:sz w:val="28"/>
+          <w:szCs w:val="28"/>
+          <w:lang w:val="en-US"/>
+        </w:rPr>
+        <w:t>KE-6H-explosion</w:t>
+      </w:r>
+      <w:r>
+        <w:rPr>
+          <w:rFonts w:ascii="Times New Roman" w:hAnsi="Times New Roman" w:cs="Times New Roman"/>
+          <w:color w:val="000000" w:themeColor="text1"/>
+          <w:sz w:val="28"/>
+          <w:szCs w:val="28"/>
+          <w:lang w:val="en-US"/>
+        </w:rPr>
+        <w:t>"</w:t>
+      </w:r>
+      <w:r>
+        <w:rPr>
+          <w:rFonts w:ascii="Times New Roman" w:hAnsi="Times New Roman" w:cs="Times New Roman"/>
+          <w:color w:val="000000" w:themeColor="text1"/>
+          <w:sz w:val="28"/>
+          <w:szCs w:val="28"/>
+          <w:lang w:val="en-US"/>
+        </w:rPr>
+        <w:t xml:space="preserve">, 0, </w:t>
+      </w:r>
+      <w:r>
+        <w:rPr>
+          <w:rFonts w:ascii="Times New Roman" w:hAnsi="Times New Roman" w:cs="Times New Roman"/>
+          <w:color w:val="000000" w:themeColor="text1"/>
+          <w:sz w:val="28"/>
+          <w:szCs w:val="28"/>
+          <w:lang w:val="en-US"/>
+        </w:rPr>
+        <w:t>2558</w:t>
+      </w:r>
+      <w:r>
+        <w:rPr>
+          <w:rFonts w:ascii="Times New Roman" w:hAnsi="Times New Roman" w:cs="Times New Roman"/>
+          <w:color w:val="000000" w:themeColor="text1"/>
+          <w:sz w:val="28"/>
+          <w:szCs w:val="28"/>
+          <w:lang w:val="en-US"/>
+        </w:rPr>
+        <w:t xml:space="preserve">, </w:t>
+      </w:r>
+      <w:r>
+        <w:rPr>
+          <w:rFonts w:ascii="Times New Roman" w:hAnsi="Times New Roman" w:cs="Times New Roman"/>
+          <w:color w:val="000000" w:themeColor="text1"/>
+          <w:sz w:val="28"/>
+          <w:szCs w:val="28"/>
+          <w:lang w:val="en-US"/>
+        </w:rPr>
+        <w:t>144</w:t>
+      </w:r>
+      <w:r>
+        <w:rPr>
+          <w:rFonts w:ascii="Times New Roman" w:hAnsi="Times New Roman" w:cs="Times New Roman"/>
+          <w:color w:val="000000" w:themeColor="text1"/>
+          <w:sz w:val="28"/>
+          <w:szCs w:val="28"/>
+          <w:lang w:val="en-US"/>
+        </w:rPr>
+        <w:t xml:space="preserve">, </w:t>
+      </w:r>
+      <w:r>
+        <w:rPr>
+          <w:rFonts w:ascii="Times New Roman" w:hAnsi="Times New Roman" w:cs="Times New Roman"/>
+          <w:color w:val="000000" w:themeColor="text1"/>
+          <w:sz w:val="28"/>
+          <w:szCs w:val="28"/>
+          <w:lang w:val="en-US"/>
+        </w:rPr>
+        <w:t>24</w:t>
+      </w:r>
+    </w:p>
+    <w:p>
+      <w:pPr>
+        <w:pStyle w:val="HTML-forhndsformatert"/>
+        <w:ind w:left="360"/>
         <w:rPr>
           <w:rFonts w:ascii="Times New Roman" w:hAnsi="Times New Roman" w:cs="Times New Roman"/>
           <w:color w:val="000000" w:themeColor="text1"/>
@@ -2122,10 +3307,10 @@
 <file path=word/numbering.xml><?xml version="1.0" encoding="utf-8"?>
 <w:numbering xmlns:wpc="http://schemas.microsoft.com/office/word/2010/wordprocessingCanvas" xmlns:cx="http://schemas.microsoft.com/office/drawing/2014/chartex" xmlns:cx1="http://schemas.microsoft.com/office/drawing/2015/9/8/chartex" xmlns:cx2="http://schemas.microsoft.com/office/drawing/2015/10/21/chartex" xmlns:cx3="http://schemas.microsoft.com/office/drawing/2016/5/9/chartex" xmlns:cx4="http://schemas.microsoft.com/office/drawing/2016/5/10/chartex" xmlns:cx5="http://schemas.microsoft.com/office/drawing/2016/5/11/chartex" xmlns:cx6="http://schemas.microsoft.com/office/drawing/2016/5/12/chartex" xmlns:cx7="http://schemas.microsoft.com/office/drawing/2016/5/13/chartex" xmlns:cx8="http://schemas.microsoft.com/office/drawing/2016/5/14/chartex" xmlns:mc="http://schemas.openxmlformats.org/markup-compatibility/2006" xmlns:aink="http://schemas.microsoft.com/office/drawing/2016/ink" xmlns:am3d="http://schemas.microsoft.com/office/drawing/2017/model3d" xmlns:o="urn:schemas-microsoft-com:office:office" xmlns:r="http://schemas.openxmlformats.org/officeDocument/2006/relationships" xmlns:m="http://schemas.openxmlformats.org/officeDocument/2006/math" xmlns:v="urn:schemas-microsoft-com:vml" xmlns:wp14="http://schemas.microsoft.com/office/word/2010/wordprocessingDrawing" xmlns:wp="http://schemas.openxmlformats.org/drawingml/2006/wordprocessingDrawing" xmlns:w10="urn:schemas-microsoft-com:office:word" xmlns:w="http://schemas.openxmlformats.org/wordprocessingml/2006/main" xmlns:w14="http://schemas.microsoft.com/office/word/2010/wordml" xmlns:w15="http://schemas.microsoft.com/office/word/2012/wordml" xmlns:w16cid="http://schemas.microsoft.com/office/word/2016/wordml/cid" xmlns:w16se="http://schemas.microsoft.com/office/word/2015/wordml/symex" xmlns:wpg="http://schemas.microsoft.com/office/word/2010/wordprocessingGroup" xmlns:wpi="http://schemas.microsoft.com/office/word/2010/wordprocessingInk" xmlns:wne="http://schemas.microsoft.com/office/word/2006/wordml" xmlns:wps="http://schemas.microsoft.com/office/word/2010/wordprocessingShape" mc:Ignorable="w14 w15 w16se w16cid wp14">
   <w:abstractNum w:abstractNumId="0" w15:restartNumberingAfterBreak="0">
-    <w:nsid w:val="6F93224B"/>
+    <w:nsid w:val="31BA6CE5"/>
     <w:multiLevelType w:val="hybridMultilevel"/>
-    <w:tmpl w:val="59CE87C6"/>
-    <w:lvl w:ilvl="0" w:tplc="3D58C8B4">
+    <w:tmpl w:val="614046DC"/>
+    <w:lvl w:ilvl="0" w:tplc="7A6E6350">
       <w:numFmt w:val="bullet"/>
       <w:lvlText w:val="-"/>
       <w:lvlJc w:val="left"/>
@@ -2233,7 +3418,122 @@
       </w:rPr>
     </w:lvl>
   </w:abstractNum>
+  <w:abstractNum w:abstractNumId="1" w15:restartNumberingAfterBreak="0">
+    <w:nsid w:val="6F93224B"/>
+    <w:multiLevelType w:val="hybridMultilevel"/>
+    <w:tmpl w:val="59CE87C6"/>
+    <w:lvl w:ilvl="0" w:tplc="3D58C8B4">
+      <w:numFmt w:val="bullet"/>
+      <w:lvlText w:val="-"/>
+      <w:lvlJc w:val="left"/>
+      <w:pPr>
+        <w:ind w:left="720" w:hanging="360"/>
+      </w:pPr>
+      <w:rPr>
+        <w:rFonts w:ascii="Times New Roman" w:eastAsia="Times New Roman" w:hAnsi="Times New Roman" w:cs="Times New Roman" w:hint="default"/>
+      </w:rPr>
+    </w:lvl>
+    <w:lvl w:ilvl="1" w:tplc="04140003" w:tentative="1">
+      <w:start w:val="1"/>
+      <w:numFmt w:val="bullet"/>
+      <w:lvlText w:val="o"/>
+      <w:lvlJc w:val="left"/>
+      <w:pPr>
+        <w:ind w:left="1440" w:hanging="360"/>
+      </w:pPr>
+      <w:rPr>
+        <w:rFonts w:ascii="Courier New" w:hAnsi="Courier New" w:cs="Courier New" w:hint="default"/>
+      </w:rPr>
+    </w:lvl>
+    <w:lvl w:ilvl="2" w:tplc="04140005" w:tentative="1">
+      <w:start w:val="1"/>
+      <w:numFmt w:val="bullet"/>
+      <w:lvlText w:val=""/>
+      <w:lvlJc w:val="left"/>
+      <w:pPr>
+        <w:ind w:left="2160" w:hanging="360"/>
+      </w:pPr>
+      <w:rPr>
+        <w:rFonts w:ascii="Wingdings" w:hAnsi="Wingdings" w:hint="default"/>
+      </w:rPr>
+    </w:lvl>
+    <w:lvl w:ilvl="3" w:tplc="04140001" w:tentative="1">
+      <w:start w:val="1"/>
+      <w:numFmt w:val="bullet"/>
+      <w:lvlText w:val=""/>
+      <w:lvlJc w:val="left"/>
+      <w:pPr>
+        <w:ind w:left="2880" w:hanging="360"/>
+      </w:pPr>
+      <w:rPr>
+        <w:rFonts w:ascii="Symbol" w:hAnsi="Symbol" w:hint="default"/>
+      </w:rPr>
+    </w:lvl>
+    <w:lvl w:ilvl="4" w:tplc="04140003" w:tentative="1">
+      <w:start w:val="1"/>
+      <w:numFmt w:val="bullet"/>
+      <w:lvlText w:val="o"/>
+      <w:lvlJc w:val="left"/>
+      <w:pPr>
+        <w:ind w:left="3600" w:hanging="360"/>
+      </w:pPr>
+      <w:rPr>
+        <w:rFonts w:ascii="Courier New" w:hAnsi="Courier New" w:cs="Courier New" w:hint="default"/>
+      </w:rPr>
+    </w:lvl>
+    <w:lvl w:ilvl="5" w:tplc="04140005" w:tentative="1">
+      <w:start w:val="1"/>
+      <w:numFmt w:val="bullet"/>
+      <w:lvlText w:val=""/>
+      <w:lvlJc w:val="left"/>
+      <w:pPr>
+        <w:ind w:left="4320" w:hanging="360"/>
+      </w:pPr>
+      <w:rPr>
+        <w:rFonts w:ascii="Wingdings" w:hAnsi="Wingdings" w:hint="default"/>
+      </w:rPr>
+    </w:lvl>
+    <w:lvl w:ilvl="6" w:tplc="04140001" w:tentative="1">
+      <w:start w:val="1"/>
+      <w:numFmt w:val="bullet"/>
+      <w:lvlText w:val=""/>
+      <w:lvlJc w:val="left"/>
+      <w:pPr>
+        <w:ind w:left="5040" w:hanging="360"/>
+      </w:pPr>
+      <w:rPr>
+        <w:rFonts w:ascii="Symbol" w:hAnsi="Symbol" w:hint="default"/>
+      </w:rPr>
+    </w:lvl>
+    <w:lvl w:ilvl="7" w:tplc="04140003" w:tentative="1">
+      <w:start w:val="1"/>
+      <w:numFmt w:val="bullet"/>
+      <w:lvlText w:val="o"/>
+      <w:lvlJc w:val="left"/>
+      <w:pPr>
+        <w:ind w:left="5760" w:hanging="360"/>
+      </w:pPr>
+      <w:rPr>
+        <w:rFonts w:ascii="Courier New" w:hAnsi="Courier New" w:cs="Courier New" w:hint="default"/>
+      </w:rPr>
+    </w:lvl>
+    <w:lvl w:ilvl="8" w:tplc="04140005" w:tentative="1">
+      <w:start w:val="1"/>
+      <w:numFmt w:val="bullet"/>
+      <w:lvlText w:val=""/>
+      <w:lvlJc w:val="left"/>
+      <w:pPr>
+        <w:ind w:left="6480" w:hanging="360"/>
+      </w:pPr>
+      <w:rPr>
+        <w:rFonts w:ascii="Wingdings" w:hAnsi="Wingdings" w:hint="default"/>
+      </w:rPr>
+    </w:lvl>
+  </w:abstractNum>
   <w:num w:numId="1">
+    <w:abstractNumId w:val="1"/>
+  </w:num>
+  <w:num w:numId="2">
     <w:abstractNumId w:val="0"/>
   </w:num>
 </w:numbering>

</xml_diff>